<commit_message>
add answer for question 16
</commit_message>
<xml_diff>
--- a/Assingment 3/ANSWERS_edited.docx
+++ b/Assingment 3/ANSWERS_edited.docx
@@ -1621,8 +1621,6 @@
           <w:szCs w:val="24"/>
         </w:rPr>
       </w:pPr>
-      <w:bookmarkStart w:id="0" w:name="_GoBack"/>
-      <w:bookmarkEnd w:id="0"/>
     </w:p>
     <w:p>
       <w:pPr>
@@ -2034,16 +2032,117 @@
       <w:pPr>
         <w:rPr>
           <w:rFonts w:ascii="Arial" w:hAnsi="Arial" w:cs="Arial"/>
-          <w:sz w:val="24"/>
-        </w:rPr>
-      </w:pPr>
-      <w:r>
-        <w:rPr>
-          <w:rFonts w:ascii="Arial" w:hAnsi="Arial" w:cs="Arial"/>
-          <w:sz w:val="24"/>
-        </w:rPr>
-        <w:t>No idea.</w:t>
-      </w:r>
+          <w:color w:val="00B0F0"/>
+          <w:sz w:val="24"/>
+          <w:szCs w:val="24"/>
+        </w:rPr>
+      </w:pPr>
+      <w:r>
+        <w:rPr>
+          <w:rFonts w:ascii="Arial" w:hAnsi="Arial" w:cs="Arial"/>
+          <w:color w:val="00B0F0"/>
+          <w:sz w:val="24"/>
+          <w:szCs w:val="24"/>
+        </w:rPr>
+        <w:t>54 422</w:t>
+      </w:r>
+    </w:p>
+    <w:p>
+      <w:pPr>
+        <w:rPr>
+          <w:rFonts w:ascii="Arial" w:hAnsi="Arial" w:cs="Arial"/>
+          <w:color w:val="00B0F0"/>
+          <w:sz w:val="24"/>
+        </w:rPr>
+      </w:pPr>
+      <w:r>
+        <w:rPr>
+          <w:rFonts w:ascii="Arial" w:hAnsi="Arial" w:cs="Arial"/>
+          <w:color w:val="00B0F0"/>
+          <w:sz w:val="24"/>
+        </w:rPr>
+        <w:t>start:1469923200</w:t>
+      </w:r>
+    </w:p>
+    <w:p>
+      <w:pPr>
+        <w:rPr>
+          <w:rFonts w:ascii="Arial" w:hAnsi="Arial" w:cs="Arial"/>
+          <w:color w:val="00B0F0"/>
+          <w:sz w:val="24"/>
+        </w:rPr>
+      </w:pPr>
+      <w:r>
+        <w:rPr>
+          <w:rFonts w:ascii="Arial" w:hAnsi="Arial" w:cs="Arial"/>
+          <w:color w:val="00B0F0"/>
+          <w:sz w:val="24"/>
+        </w:rPr>
+        <w:t>addition = 17+11+16+10 = 54</w:t>
+      </w:r>
+    </w:p>
+    <w:p>
+      <w:pPr>
+        <w:rPr>
+          <w:rFonts w:ascii="Arial" w:hAnsi="Arial" w:cs="Arial"/>
+          <w:color w:val="00B0F0"/>
+          <w:sz w:val="24"/>
+        </w:rPr>
+      </w:pPr>
+      <w:r>
+        <w:rPr>
+          <w:rFonts w:ascii="Arial" w:hAnsi="Arial" w:cs="Arial"/>
+          <w:color w:val="00B0F0"/>
+          <w:sz w:val="24"/>
+        </w:rPr>
+        <w:t>deletion = 21 + 387 + 4 + 10 = 422</w:t>
+      </w:r>
+    </w:p>
+    <w:p>
+      <w:pPr>
+        <w:rPr>
+          <w:rFonts w:ascii="Arial" w:hAnsi="Arial" w:cs="Arial"/>
+          <w:color w:val="00B0F0"/>
+          <w:sz w:val="24"/>
+        </w:rPr>
+      </w:pPr>
+      <w:r>
+        <w:rPr>
+          <w:rFonts w:ascii="Arial" w:hAnsi="Arial" w:cs="Arial"/>
+          <w:color w:val="00B0F0"/>
+          <w:sz w:val="24"/>
+        </w:rPr>
+        <w:t>end:1472342400</w:t>
+      </w:r>
+      <w:bookmarkStart w:id="0" w:name="_GoBack"/>
+      <w:bookmarkEnd w:id="0"/>
+    </w:p>
+    <w:p>
+      <w:pPr>
+        <w:rPr>
+          <w:rFonts w:ascii="Arial" w:hAnsi="Arial" w:cs="Arial"/>
+          <w:color w:val="00B0F0"/>
+          <w:sz w:val="24"/>
+        </w:rPr>
+      </w:pPr>
+      <w:hyperlink r:id="rId6" w:history="1">
+        <w:r>
+          <w:rPr>
+            <w:rStyle w:val="Hyperlink"/>
+            <w:rFonts w:ascii="Arial" w:hAnsi="Arial" w:cs="Arial"/>
+            <w:sz w:val="24"/>
+          </w:rPr>
+          <w:t>https://api.github.com/repos/tungnk1993/scrapy/stats/code_frequency</w:t>
+        </w:r>
+      </w:hyperlink>
+    </w:p>
+    <w:p>
+      <w:pPr>
+        <w:rPr>
+          <w:rFonts w:ascii="Arial" w:hAnsi="Arial" w:cs="Arial"/>
+          <w:sz w:val="24"/>
+        </w:rPr>
+      </w:pPr>
     </w:p>
     <w:sectPr>
       <w:pgSz w:w="11906" w:h="16838"/>
@@ -2178,6 +2277,7 @@
     <w:lsdException w:name="HTML Sample" w:semiHidden="1" w:unhideWhenUsed="1"/>
     <w:lsdException w:name="HTML Typewriter" w:semiHidden="1" w:unhideWhenUsed="1"/>
     <w:lsdException w:name="HTML Variable" w:semiHidden="1" w:unhideWhenUsed="1"/>
+    <w:lsdException w:name="Normal Table" w:semiHidden="1" w:unhideWhenUsed="1"/>
     <w:lsdException w:name="annotation subject" w:semiHidden="1" w:unhideWhenUsed="1"/>
     <w:lsdException w:name="No List" w:semiHidden="1" w:unhideWhenUsed="1"/>
     <w:lsdException w:name="Outline List 1" w:semiHidden="1" w:unhideWhenUsed="1"/>
@@ -2223,9 +2323,11 @@
     <w:lsdException w:name="Table Subtle 1" w:semiHidden="1" w:unhideWhenUsed="1"/>
     <w:lsdException w:name="Table Subtle 2" w:semiHidden="1" w:unhideWhenUsed="1"/>
     <w:lsdException w:name="Table Web 1" w:semiHidden="1" w:unhideWhenUsed="1"/>
+    <w:lsdException w:name="Table Web 2" w:semiHidden="1" w:unhideWhenUsed="1"/>
     <w:lsdException w:name="Table Web 3" w:semiHidden="1" w:unhideWhenUsed="1"/>
     <w:lsdException w:name="Balloon Text" w:semiHidden="1" w:unhideWhenUsed="1"/>
     <w:lsdException w:name="Table Grid" w:uiPriority="39"/>
+    <w:lsdException w:name="Table Theme" w:semiHidden="1" w:unhideWhenUsed="1"/>
     <w:lsdException w:name="Placeholder Text" w:semiHidden="1"/>
     <w:lsdException w:name="No Spacing" w:uiPriority="1" w:qFormat="1"/>
     <w:lsdException w:name="Light Shading" w:uiPriority="60"/>

</xml_diff>